<commit_message>
[Documentation] - Added some stuff , the document is not finalized yet.
</commit_message>
<xml_diff>
--- a/Src/SRS.docx
+++ b/Src/SRS.docx
@@ -161,13 +161,8 @@
             <w:pPr>
               <w:spacing w:after="0" w:line="240" w:lineRule="auto"/>
             </w:pPr>
-            <w:proofErr w:type="spellStart"/>
-            <w:r>
-              <w:t>Yossi.M</w:t>
-            </w:r>
-            <w:proofErr w:type="spellEnd"/>
-            <w:r>
-              <w:t>.</w:t>
+            <w:r>
+              <w:t>Yossi.M.</w:t>
             </w:r>
           </w:p>
         </w:tc>
@@ -186,302 +181,577 @@
           </w:p>
         </w:tc>
       </w:tr>
+      <w:tr>
+        <w:tc>
+          <w:tcPr>
+            <w:tcW w:w="1027" w:type="dxa"/>
+            <w:shd w:val="clear" w:color="auto" w:fill="auto"/>
+          </w:tcPr>
+          <w:p>
+            <w:pPr>
+              <w:spacing w:after="0" w:line="240" w:lineRule="auto"/>
+            </w:pPr>
+            <w:r>
+              <w:t>2</w:t>
+            </w:r>
+          </w:p>
+        </w:tc>
+        <w:tc>
+          <w:tcPr>
+            <w:tcW w:w="832" w:type="dxa"/>
+            <w:shd w:val="clear" w:color="auto" w:fill="auto"/>
+          </w:tcPr>
+          <w:p>
+            <w:pPr>
+              <w:spacing w:after="0" w:line="240" w:lineRule="auto"/>
+            </w:pPr>
+            <w:r>
+              <w:t>30</w:t>
+            </w:r>
+            <w:r>
+              <w:t>-06-2012</w:t>
+            </w:r>
+          </w:p>
+        </w:tc>
+        <w:tc>
+          <w:tcPr>
+            <w:tcW w:w="1107" w:type="dxa"/>
+            <w:shd w:val="clear" w:color="auto" w:fill="auto"/>
+          </w:tcPr>
+          <w:p>
+            <w:pPr>
+              <w:spacing w:after="0" w:line="240" w:lineRule="auto"/>
+            </w:pPr>
+            <w:r>
+              <w:t>Yossi.M.</w:t>
+            </w:r>
+          </w:p>
+        </w:tc>
+        <w:tc>
+          <w:tcPr>
+            <w:tcW w:w="5620" w:type="dxa"/>
+            <w:shd w:val="clear" w:color="auto" w:fill="auto"/>
+          </w:tcPr>
+          <w:p>
+            <w:pPr>
+              <w:spacing w:after="0" w:line="240" w:lineRule="auto"/>
+            </w:pPr>
+            <w:r>
+              <w:t>Added section for static architecture</w:t>
+            </w:r>
+          </w:p>
+          <w:p>
+            <w:pPr>
+              <w:spacing w:after="0" w:line="240" w:lineRule="auto"/>
+            </w:pPr>
+            <w:bookmarkStart w:id="0" w:name="_GoBack"/>
+            <w:bookmarkEnd w:id="0"/>
+          </w:p>
+          <w:p>
+            <w:pPr>
+              <w:spacing w:after="0" w:line="240" w:lineRule="auto"/>
+            </w:pPr>
+            <w:r>
+              <w:t>Added section for development path</w:t>
+            </w:r>
+          </w:p>
+          <w:p>
+            <w:pPr>
+              <w:spacing w:after="0" w:line="240" w:lineRule="auto"/>
+            </w:pPr>
+          </w:p>
+          <w:p>
+            <w:pPr>
+              <w:spacing w:after="0" w:line="240" w:lineRule="auto"/>
+            </w:pPr>
+            <w:r>
+              <w:t>Added sequence Diagram for SRS-1</w:t>
+            </w:r>
+          </w:p>
+          <w:p>
+            <w:pPr>
+              <w:spacing w:after="0" w:line="240" w:lineRule="auto"/>
+            </w:pPr>
+          </w:p>
+        </w:tc>
+      </w:tr>
     </w:tbl>
-    <w:p>
-      <w:bookmarkStart w:id="0" w:name="_GoBack"/>
-      <w:bookmarkEnd w:id="0"/>
-    </w:p>
     <w:p/>
     <w:p/>
     <w:p>
-      <w:r>
-        <w:t xml:space="preserve">The following depict the architecture of the system. </w:t>
+      <w:pPr>
+        <w:pStyle w:val="Heading2"/>
+      </w:pPr>
+      <w:r>
+        <w:t>Architecture</w:t>
+      </w:r>
+    </w:p>
+    <w:p>
+      <w:r>
+        <w:t xml:space="preserve">The following </w:t>
+      </w:r>
+      <w:r>
+        <w:t>Chart describes the static structure of</w:t>
+      </w:r>
+      <w:r>
+        <w:t xml:space="preserve"> the system. </w:t>
+      </w:r>
+    </w:p>
+    <w:p>
+      <w:r>
+        <w:object w:dxaOrig="10839" w:dyaOrig="11251">
+          <v:shapetype id="_x0000_t75" coordsize="21600,21600" o:spt="75" o:preferrelative="t" path="m@4@5l@4@11@9@11@9@5xe" filled="f" stroked="f">
+            <v:stroke joinstyle="miter"/>
+            <v:formulas>
+              <v:f eqn="if lineDrawn pixelLineWidth 0"/>
+              <v:f eqn="sum @0 1 0"/>
+              <v:f eqn="sum 0 0 @1"/>
+              <v:f eqn="prod @2 1 2"/>
+              <v:f eqn="prod @3 21600 pixelWidth"/>
+              <v:f eqn="prod @3 21600 pixelHeight"/>
+              <v:f eqn="sum @0 0 1"/>
+              <v:f eqn="prod @6 1 2"/>
+              <v:f eqn="prod @7 21600 pixelWidth"/>
+              <v:f eqn="sum @8 21600 0"/>
+              <v:f eqn="prod @7 21600 pixelHeight"/>
+              <v:f eqn="sum @10 21600 0"/>
+            </v:formulas>
+            <v:path o:extrusionok="f" gradientshapeok="t" o:connecttype="rect"/>
+            <o:lock v:ext="edit" aspectratio="t"/>
+          </v:shapetype>
+          <v:shape id="_x0000_i1025" type="#_x0000_t75" style="width:6in;height:448.3pt" o:ole="">
+            <v:imagedata r:id="rId6" o:title=""/>
+          </v:shape>
+          <o:OLEObject Type="Embed" ProgID="Visio.Drawing.11" ShapeID="_x0000_i1025" DrawAspect="Content" ObjectID="_1402606951" r:id="rId7"/>
+        </w:object>
+      </w:r>
+    </w:p>
+    <w:p>
+      <w:pPr>
+        <w:pStyle w:val="ListParagraph"/>
+        <w:numPr>
+          <w:ilvl w:val="0"/>
+          <w:numId w:val="10"/>
+        </w:numPr>
+      </w:pPr>
+      <w:r>
+        <w:t>Clients:</w:t>
+      </w:r>
+    </w:p>
+    <w:p>
+      <w:pPr>
+        <w:numPr>
+          <w:ilvl w:val="1"/>
+          <w:numId w:val="10"/>
+        </w:numPr>
+      </w:pPr>
+      <w:r>
+        <w:t>Android</w:t>
+      </w:r>
+    </w:p>
+    <w:p>
+      <w:pPr>
+        <w:numPr>
+          <w:ilvl w:val="1"/>
+          <w:numId w:val="10"/>
+        </w:numPr>
+      </w:pPr>
+      <w:r>
+        <w:t>IOS</w:t>
+      </w:r>
+    </w:p>
+    <w:p>
+      <w:pPr>
+        <w:numPr>
+          <w:ilvl w:val="1"/>
+          <w:numId w:val="10"/>
+        </w:numPr>
+      </w:pPr>
+      <w:r>
+        <w:t>Windows Phone</w:t>
+      </w:r>
+    </w:p>
+    <w:p>
+      <w:pPr>
+        <w:numPr>
+          <w:ilvl w:val="1"/>
+          <w:numId w:val="10"/>
+        </w:numPr>
+      </w:pPr>
+      <w:r>
+        <w:t>WEB(Html)</w:t>
+      </w:r>
+    </w:p>
+    <w:p>
+      <w:pPr>
+        <w:ind w:left="720"/>
+      </w:pPr>
+    </w:p>
+    <w:p>
+      <w:pPr>
+        <w:pStyle w:val="ListParagraph"/>
+        <w:numPr>
+          <w:ilvl w:val="0"/>
+          <w:numId w:val="10"/>
+        </w:numPr>
+      </w:pPr>
+      <w:r>
+        <w:t>Managers (Services)</w:t>
+      </w:r>
+    </w:p>
+    <w:p>
+      <w:pPr>
+        <w:pStyle w:val="ListParagraph"/>
+        <w:numPr>
+          <w:ilvl w:val="1"/>
+          <w:numId w:val="10"/>
+        </w:numPr>
+      </w:pPr>
+      <w:r>
+        <w:t>Session</w:t>
+      </w:r>
+      <w:r>
+        <w:t xml:space="preserve"> manager</w:t>
+      </w:r>
+    </w:p>
+    <w:p>
+      <w:pPr>
+        <w:numPr>
+          <w:ilvl w:val="2"/>
+          <w:numId w:val="10"/>
+        </w:numPr>
+      </w:pPr>
+      <w:r>
+        <w:lastRenderedPageBreak/>
+        <w:t>Enable the client to perform login operation</w:t>
+      </w:r>
+      <w:r>
+        <w:t>s and User session operations</w:t>
+      </w:r>
+      <w:r>
+        <w:t xml:space="preserve"> </w:t>
+      </w:r>
+      <w:r>
+        <w:rPr>
+          <w:highlight w:val="yellow"/>
+        </w:rPr>
+        <w:t>(Debate , Should session be persistent?)</w:t>
+      </w:r>
+    </w:p>
+    <w:p>
+      <w:pPr>
+        <w:pStyle w:val="ListParagraph"/>
+        <w:numPr>
+          <w:ilvl w:val="1"/>
+          <w:numId w:val="10"/>
+        </w:numPr>
+      </w:pPr>
+      <w:r>
+        <w:t>Friends manager</w:t>
+      </w:r>
+    </w:p>
+    <w:p>
+      <w:pPr>
+        <w:numPr>
+          <w:ilvl w:val="2"/>
+          <w:numId w:val="10"/>
+        </w:numPr>
+      </w:pPr>
+      <w:r>
+        <w:t>Enable the client to perform friend related operations.</w:t>
+      </w:r>
+    </w:p>
+    <w:p>
+      <w:pPr>
+        <w:pStyle w:val="ListParagraph"/>
+        <w:numPr>
+          <w:ilvl w:val="1"/>
+          <w:numId w:val="10"/>
+        </w:numPr>
+      </w:pPr>
+      <w:r>
+        <w:t>Game Manager</w:t>
+      </w:r>
+      <w:r>
+        <w:t xml:space="preserve"> </w:t>
+      </w:r>
+    </w:p>
+    <w:p>
+      <w:pPr>
+        <w:numPr>
+          <w:ilvl w:val="2"/>
+          <w:numId w:val="10"/>
+        </w:numPr>
+      </w:pPr>
+      <w:r>
+        <w:t>Create a game</w:t>
+      </w:r>
+    </w:p>
+    <w:p>
+      <w:pPr>
+        <w:numPr>
+          <w:ilvl w:val="2"/>
+          <w:numId w:val="10"/>
+        </w:numPr>
+      </w:pPr>
+      <w:r>
+        <w:t>Start  a game</w:t>
+      </w:r>
+    </w:p>
+    <w:p>
+      <w:pPr>
+        <w:numPr>
+          <w:ilvl w:val="2"/>
+          <w:numId w:val="10"/>
+        </w:numPr>
+      </w:pPr>
+      <w:r>
+        <w:t>M</w:t>
+      </w:r>
+      <w:r>
+        <w:t>ake a turn</w:t>
+      </w:r>
+    </w:p>
+    <w:p>
+      <w:pPr>
+        <w:pStyle w:val="ListParagraph"/>
+        <w:numPr>
+          <w:ilvl w:val="1"/>
+          <w:numId w:val="10"/>
+        </w:numPr>
+      </w:pPr>
+      <w:r>
+        <w:t>User Info Manager</w:t>
+      </w:r>
+    </w:p>
+    <w:p>
+      <w:pPr>
+        <w:numPr>
+          <w:ilvl w:val="2"/>
+          <w:numId w:val="10"/>
+        </w:numPr>
+      </w:pPr>
+      <w:r>
+        <w:t xml:space="preserve">Enable the client to </w:t>
+      </w:r>
+      <w:r>
+        <w:t>get information about a particular user.</w:t>
+      </w:r>
+    </w:p>
+    <w:p>
+      <w:pPr>
+        <w:pStyle w:val="ListParagraph"/>
+        <w:numPr>
+          <w:ilvl w:val="1"/>
+          <w:numId w:val="10"/>
+        </w:numPr>
+      </w:pPr>
+      <w:r>
+        <w:t>Notifications Manager</w:t>
+      </w:r>
+    </w:p>
+    <w:p>
+      <w:pPr>
+        <w:pStyle w:val="ListParagraph"/>
+        <w:numPr>
+          <w:ilvl w:val="2"/>
+          <w:numId w:val="10"/>
+        </w:numPr>
+      </w:pPr>
+      <w:r>
+        <w:t xml:space="preserve">Enable </w:t>
+      </w:r>
+      <w:r>
+        <w:t>the client to get notifications through a polling mechanism.</w:t>
       </w:r>
     </w:p>
     <w:p/>
     <w:p>
-      <w:r>
-        <w:t>Clients:</w:t>
+      <w:pPr>
+        <w:pStyle w:val="ListParagraph"/>
+        <w:numPr>
+          <w:ilvl w:val="0"/>
+          <w:numId w:val="10"/>
+        </w:numPr>
+      </w:pPr>
+      <w:r>
+        <w:t>Engines (Services or Components):</w:t>
       </w:r>
     </w:p>
     <w:p>
       <w:pPr>
         <w:numPr>
-          <w:ilvl w:val="0"/>
-          <w:numId w:val="1"/>
+          <w:ilvl w:val="1"/>
+          <w:numId w:val="10"/>
         </w:numPr>
       </w:pPr>
       <w:r>
-        <w:t>Android</w:t>
+        <w:t>Persistent Game State engine</w:t>
+      </w:r>
+      <w:r>
+        <w:t xml:space="preserve"> – </w:t>
+      </w:r>
+      <w:r>
+        <w:rPr>
+          <w:highlight w:val="yellow"/>
+        </w:rPr>
+        <w:t>(Debate : Service or DLL?)</w:t>
       </w:r>
     </w:p>
     <w:p>
       <w:pPr>
         <w:numPr>
-          <w:ilvl w:val="0"/>
-          <w:numId w:val="1"/>
+          <w:ilvl w:val="2"/>
+          <w:numId w:val="10"/>
         </w:numPr>
       </w:pPr>
       <w:r>
-        <w:t>IOS</w:t>
+        <w:t>Enable the user to write and restore a Game state.</w:t>
       </w:r>
     </w:p>
     <w:p>
       <w:pPr>
         <w:numPr>
-          <w:ilvl w:val="0"/>
-          <w:numId w:val="1"/>
+          <w:ilvl w:val="1"/>
+          <w:numId w:val="10"/>
         </w:numPr>
       </w:pPr>
       <w:r>
-        <w:t>Windows Phone</w:t>
+        <w:t>Persistent user information engine</w:t>
+      </w:r>
+      <w:r>
+        <w:t xml:space="preserve"> </w:t>
+      </w:r>
+      <w:r>
+        <w:rPr>
+          <w:highlight w:val="yellow"/>
+        </w:rPr>
+        <w:t>(Debate , Service or DLL?)</w:t>
       </w:r>
     </w:p>
     <w:p>
       <w:pPr>
         <w:numPr>
-          <w:ilvl w:val="0"/>
-          <w:numId w:val="1"/>
+          <w:ilvl w:val="2"/>
+          <w:numId w:val="10"/>
         </w:numPr>
       </w:pPr>
       <w:r>
-        <w:t>WEB(Html)</w:t>
+        <w:t>Enable a use to write and restore user information</w:t>
       </w:r>
     </w:p>
     <w:p>
       <w:pPr>
-        <w:ind w:left="720"/>
-      </w:pPr>
+        <w:pStyle w:val="ListParagraph"/>
+        <w:numPr>
+          <w:ilvl w:val="0"/>
+          <w:numId w:val="10"/>
+        </w:numPr>
+      </w:pPr>
+      <w:r>
+        <w:t>Resources (Core) (Services):</w:t>
+      </w:r>
     </w:p>
     <w:p>
-      <w:r>
-        <w:t>Managers (Services)</w:t>
+      <w:pPr>
+        <w:pStyle w:val="ListParagraph"/>
+        <w:numPr>
+          <w:ilvl w:val="1"/>
+          <w:numId w:val="10"/>
+        </w:numPr>
+      </w:pPr>
+      <w:r>
+        <w:t>-Facebook</w:t>
+      </w:r>
+      <w:r>
+        <w:t xml:space="preserve"> Access</w:t>
+      </w:r>
+      <w:r>
+        <w:t xml:space="preserve"> – An internal representation for the Facebook API</w:t>
       </w:r>
     </w:p>
     <w:p>
       <w:pPr>
-        <w:ind w:left="360"/>
-      </w:pPr>
-      <w:r>
-        <w:t>Login manager</w:t>
+        <w:pStyle w:val="ListParagraph"/>
+        <w:numPr>
+          <w:ilvl w:val="1"/>
+          <w:numId w:val="10"/>
+        </w:numPr>
+      </w:pPr>
+      <w:r>
+        <w:t>-Storage</w:t>
+      </w:r>
+      <w:r>
+        <w:t xml:space="preserve"> – An internal representation for storage</w:t>
       </w:r>
     </w:p>
     <w:p>
       <w:pPr>
+        <w:pStyle w:val="ListParagraph"/>
         <w:numPr>
           <w:ilvl w:val="0"/>
-          <w:numId w:val="1"/>
+          <w:numId w:val="10"/>
         </w:numPr>
-        <w:ind w:left="1080"/>
-      </w:pPr>
-      <w:r>
-        <w:t>Enable the client to perform a login related  operation</w:t>
+      </w:pPr>
+      <w:r>
+        <w:t>Utilities</w:t>
       </w:r>
     </w:p>
     <w:p>
       <w:pPr>
-        <w:ind w:left="360"/>
-      </w:pPr>
-      <w:proofErr w:type="gramStart"/>
-      <w:r>
-        <w:t>Friends</w:t>
-      </w:r>
-      <w:proofErr w:type="gramEnd"/>
-      <w:r>
-        <w:t xml:space="preserve"> manager</w:t>
+        <w:numPr>
+          <w:ilvl w:val="1"/>
+          <w:numId w:val="10"/>
+        </w:numPr>
+      </w:pPr>
+      <w:r>
+        <w:t>Log Book</w:t>
+      </w:r>
+      <w:r>
+        <w:t xml:space="preserve"> – Logging Service</w:t>
       </w:r>
     </w:p>
     <w:p>
       <w:pPr>
         <w:numPr>
-          <w:ilvl w:val="0"/>
-          <w:numId w:val="1"/>
+          <w:ilvl w:val="1"/>
+          <w:numId w:val="10"/>
         </w:numPr>
-        <w:ind w:left="1080"/>
-      </w:pPr>
-      <w:r>
-        <w:t>Enable the client to perform friend related operations.</w:t>
+      </w:pPr>
+      <w:r>
+        <w:t>Publisher/Subsriber</w:t>
+      </w:r>
+      <w:r>
+        <w:t xml:space="preserve"> – Will by the notification manager.</w:t>
       </w:r>
     </w:p>
     <w:p>
       <w:pPr>
-        <w:ind w:left="360"/>
-      </w:pPr>
-      <w:r>
-        <w:t>Game Creation Manager</w:t>
-      </w:r>
-    </w:p>
-    <w:p>
-      <w:pPr>
-        <w:numPr>
-          <w:ilvl w:val="0"/>
-          <w:numId w:val="1"/>
-        </w:numPr>
-        <w:ind w:left="1080"/>
-      </w:pPr>
-      <w:r>
-        <w:t>Enable the client to perform a game creation</w:t>
-      </w:r>
-    </w:p>
-    <w:p>
-      <w:pPr>
-        <w:ind w:left="360"/>
-      </w:pPr>
-      <w:r>
-        <w:t>Game Progress Manager</w:t>
-      </w:r>
-    </w:p>
-    <w:p>
-      <w:pPr>
-        <w:numPr>
-          <w:ilvl w:val="0"/>
-          <w:numId w:val="1"/>
-        </w:numPr>
-      </w:pPr>
-      <w:r>
-        <w:t>Start  a game</w:t>
-      </w:r>
-    </w:p>
-    <w:p>
-      <w:pPr>
-        <w:numPr>
-          <w:ilvl w:val="0"/>
-          <w:numId w:val="1"/>
-        </w:numPr>
-      </w:pPr>
-      <w:r>
-        <w:t>Enable The client to make a turn</w:t>
-      </w:r>
-    </w:p>
-    <w:p>
-      <w:pPr>
-        <w:numPr>
-          <w:ilvl w:val="0"/>
-          <w:numId w:val="1"/>
-        </w:numPr>
-      </w:pPr>
-      <w:r>
-        <w:t>Get information about particular game</w:t>
-      </w:r>
-    </w:p>
-    <w:p>
-      <w:pPr>
-        <w:ind w:left="360"/>
-      </w:pPr>
-      <w:r>
-        <w:lastRenderedPageBreak/>
-        <w:t>Games History Manager</w:t>
-      </w:r>
-    </w:p>
-    <w:p>
-      <w:pPr>
-        <w:numPr>
-          <w:ilvl w:val="0"/>
-          <w:numId w:val="1"/>
-        </w:numPr>
-        <w:ind w:left="1080"/>
-      </w:pPr>
-      <w:r>
-        <w:t>Enable the client to perform History related operations</w:t>
-      </w:r>
-    </w:p>
-    <w:p>
-      <w:r>
-        <w:t xml:space="preserve">       Notifications Manager</w:t>
-      </w:r>
-    </w:p>
-    <w:p>
-      <w:pPr>
-        <w:numPr>
-          <w:ilvl w:val="0"/>
-          <w:numId w:val="1"/>
-        </w:numPr>
-      </w:pPr>
-      <w:r>
-        <w:t xml:space="preserve">     Enable the client to get notifications.</w:t>
+        <w:pStyle w:val="Heading1"/>
+      </w:pPr>
+      <w:r>
+        <w:t>Development Path</w:t>
       </w:r>
     </w:p>
     <w:p/>
     <w:p>
       <w:r>
-        <w:t>Engines (Services or Components):</w:t>
-      </w:r>
-    </w:p>
-    <w:p>
-      <w:pPr>
-        <w:numPr>
-          <w:ilvl w:val="0"/>
-          <w:numId w:val="1"/>
-        </w:numPr>
-      </w:pPr>
-      <w:r>
-        <w:t>Persistent Game State engine</w:t>
-      </w:r>
-    </w:p>
-    <w:p>
-      <w:pPr>
-        <w:numPr>
-          <w:ilvl w:val="0"/>
-          <w:numId w:val="1"/>
-        </w:numPr>
-      </w:pPr>
-      <w:r>
-        <w:t>Friends List Query Engine</w:t>
-      </w:r>
-    </w:p>
-    <w:p>
-      <w:r>
-        <w:t>Resources (Core) (Services):</w:t>
-      </w:r>
-    </w:p>
-    <w:p>
-      <w:pPr>
-        <w:ind w:left="720"/>
-      </w:pPr>
-      <w:r>
-        <w:t>-Facebook</w:t>
-      </w:r>
-    </w:p>
-    <w:p>
-      <w:pPr>
-        <w:ind w:left="720"/>
-      </w:pPr>
-      <w:r>
-        <w:t>-Storage</w:t>
+        <w:object w:dxaOrig="6722" w:dyaOrig="9624">
+          <v:shape id="_x0000_i1027" type="#_x0000_t75" style="width:336.2pt;height:481.45pt" o:ole="">
+            <v:imagedata r:id="rId8" o:title=""/>
+          </v:shape>
+          <o:OLEObject Type="Embed" ProgID="Visio.Drawing.11" ShapeID="_x0000_i1027" DrawAspect="Content" ObjectID="_1402606952" r:id="rId9"/>
+        </w:object>
       </w:r>
     </w:p>
     <w:p/>
     <w:p>
-      <w:r>
-        <w:t>Utilities</w:t>
-      </w:r>
-    </w:p>
-    <w:p>
-      <w:pPr>
-        <w:numPr>
-          <w:ilvl w:val="0"/>
-          <w:numId w:val="1"/>
-        </w:numPr>
-      </w:pPr>
-      <w:r>
-        <w:t>Log Book</w:t>
-      </w:r>
-    </w:p>
-    <w:p>
-      <w:pPr>
-        <w:numPr>
-          <w:ilvl w:val="0"/>
-          <w:numId w:val="1"/>
-        </w:numPr>
-      </w:pPr>
-      <w:r>
-        <w:t>Publisher/</w:t>
-      </w:r>
-      <w:proofErr w:type="spellStart"/>
-      <w:r>
-        <w:t>Subsriber</w:t>
-      </w:r>
-      <w:proofErr w:type="spellEnd"/>
+      <w:pPr>
+        <w:pStyle w:val="Heading1"/>
+      </w:pPr>
+      <w:r>
+        <w:t>Software Requirements Specifications</w:t>
+      </w:r>
     </w:p>
     <w:p/>
     <w:tbl>
@@ -577,6 +847,7 @@
                 <w:b/>
                 <w:bCs/>
               </w:rPr>
+              <w:lastRenderedPageBreak/>
               <w:t>Traced from</w:t>
             </w:r>
           </w:p>
@@ -650,6 +921,15 @@
               </w:numPr>
             </w:pPr>
             <w:r>
+              <w:t>Evaluate credentials :</w:t>
+            </w:r>
+            <w:r>
+              <w:br/>
+            </w:r>
+            <w:r>
+              <w:br/>
+            </w:r>
+            <w:r>
               <w:t>If the user doesn’t have Login credentials stored locally at his machine/device :</w:t>
             </w:r>
           </w:p>
@@ -683,7 +963,6 @@
               </w:numPr>
             </w:pPr>
             <w:r>
-              <w:lastRenderedPageBreak/>
               <w:t>The user click on a button to proceed.</w:t>
             </w:r>
           </w:p>
@@ -706,15 +985,24 @@
               </w:numPr>
             </w:pPr>
             <w:r>
+              <w:t>The client process the request and login the user to the system, using the credentials.</w:t>
+            </w:r>
+          </w:p>
+          <w:p>
+            <w:pPr>
+              <w:numPr>
+                <w:ilvl w:val="0"/>
+                <w:numId w:val="2"/>
+              </w:numPr>
+            </w:pPr>
+            <w:r>
               <w:t xml:space="preserve">The </w:t>
             </w:r>
-            <w:proofErr w:type="gramStart"/>
-            <w:r>
-              <w:t>client process</w:t>
-            </w:r>
-            <w:proofErr w:type="gramEnd"/>
-            <w:r>
-              <w:t xml:space="preserve"> the request and login the user to the system, using the credentials.</w:t>
+            <w:r>
+              <w:t>Client</w:t>
+            </w:r>
+            <w:r>
+              <w:t xml:space="preserve"> receives a session token.</w:t>
             </w:r>
           </w:p>
         </w:tc>
@@ -737,8 +1025,45 @@
                 <w:b/>
                 <w:bCs/>
               </w:rPr>
+              <w:t xml:space="preserve">UI </w:t>
+            </w:r>
+          </w:p>
+        </w:tc>
+        <w:tc>
+          <w:tcPr>
+            <w:tcW w:w="7218" w:type="dxa"/>
+            <w:shd w:val="clear" w:color="auto" w:fill="auto"/>
+          </w:tcPr>
+          <w:p>
+            <w:r>
+              <w:rPr>
+                <w:highlight w:val="yellow"/>
+              </w:rPr>
+              <w:t>TBD</w:t>
+            </w:r>
+          </w:p>
+        </w:tc>
+      </w:tr>
+      <w:tr>
+        <w:tc>
+          <w:tcPr>
+            <w:tcW w:w="1638" w:type="dxa"/>
+            <w:shd w:val="clear" w:color="auto" w:fill="auto"/>
+          </w:tcPr>
+          <w:p>
+            <w:pPr>
+              <w:rPr>
+                <w:b/>
+                <w:bCs/>
+              </w:rPr>
+            </w:pPr>
+            <w:r>
+              <w:rPr>
+                <w:b/>
+                <w:bCs/>
+              </w:rPr>
               <w:lastRenderedPageBreak/>
-              <w:t xml:space="preserve">UI </w:t>
+              <w:t>System Sequence Diagram</w:t>
             </w:r>
           </w:p>
         </w:tc>
@@ -749,39 +1074,14 @@
           </w:tcPr>
           <w:p>
             <w:r>
-              <w:t>TBD</w:t>
-            </w:r>
-          </w:p>
-        </w:tc>
-      </w:tr>
-      <w:tr>
-        <w:tc>
-          <w:tcPr>
-            <w:tcW w:w="1638" w:type="dxa"/>
-            <w:shd w:val="clear" w:color="auto" w:fill="auto"/>
-          </w:tcPr>
-          <w:p>
-            <w:pPr>
-              <w:rPr>
-                <w:b/>
-                <w:bCs/>
-              </w:rPr>
-            </w:pPr>
-            <w:r>
-              <w:rPr>
-                <w:b/>
-                <w:bCs/>
-              </w:rPr>
-              <w:t>System Sequence Diagram</w:t>
-            </w:r>
-          </w:p>
-        </w:tc>
-        <w:tc>
-          <w:tcPr>
-            <w:tcW w:w="7218" w:type="dxa"/>
-            <w:shd w:val="clear" w:color="auto" w:fill="auto"/>
-          </w:tcPr>
-          <w:p/>
+              <w:object w:dxaOrig="6813" w:dyaOrig="7714">
+                <v:shape id="_x0000_i1026" type="#_x0000_t75" style="width:340.6pt;height:385.65pt" o:ole="">
+                  <v:imagedata r:id="rId10" o:title=""/>
+                </v:shape>
+                <o:OLEObject Type="Embed" ProgID="Visio.Drawing.11" ShapeID="_x0000_i1026" DrawAspect="Content" ObjectID="_1402606953" r:id="rId11"/>
+              </w:object>
+            </w:r>
+          </w:p>
         </w:tc>
       </w:tr>
       <w:tr>
@@ -886,7 +1186,10 @@
           </w:tcPr>
           <w:p>
             <w:r>
-              <w:t>The user shall be able to login to the System using his Facebook credentials.</w:t>
+              <w:t xml:space="preserve">The user shall </w:t>
+            </w:r>
+            <w:r>
+              <w:t>have a list of friends. The user shall be able to observe his list of friends at any time.</w:t>
             </w:r>
           </w:p>
         </w:tc>
@@ -979,6 +1282,7 @@
           </w:p>
           <w:p>
             <w:r>
+              <w:lastRenderedPageBreak/>
               <w:t>User Story</w:t>
             </w:r>
           </w:p>
@@ -1024,6 +1328,7 @@
                 <w:b/>
                 <w:bCs/>
               </w:rPr>
+              <w:lastRenderedPageBreak/>
               <w:t xml:space="preserve">UI </w:t>
             </w:r>
           </w:p>
@@ -1035,6 +1340,9 @@
           </w:tcPr>
           <w:p>
             <w:r>
+              <w:rPr>
+                <w:highlight w:val="yellow"/>
+              </w:rPr>
               <w:t>TBD</w:t>
             </w:r>
           </w:p>
@@ -1138,7 +1446,6 @@
                 <w:b/>
                 <w:bCs/>
               </w:rPr>
-              <w:lastRenderedPageBreak/>
               <w:t>SRS-3</w:t>
             </w:r>
           </w:p>
@@ -1270,6 +1577,9 @@
             <w:r>
               <w:t xml:space="preserve">The user Click on a button that take him to </w:t>
             </w:r>
+            <w:r>
+              <w:t>the friends import screen</w:t>
+            </w:r>
           </w:p>
           <w:p>
             <w:pPr>
@@ -1279,7 +1589,7 @@
               </w:numPr>
             </w:pPr>
             <w:r>
-              <w:t xml:space="preserve">The Client query for all of face book of </w:t>
+              <w:t>The client show to the user a list of his Facebook friends</w:t>
             </w:r>
           </w:p>
           <w:p>
@@ -1290,7 +1600,10 @@
               </w:numPr>
             </w:pPr>
             <w:r>
-              <w:t>The client show to the user a list of his Facebook friends</w:t>
+              <w:t>The user choose which users he would like to import</w:t>
+            </w:r>
+            <w:r>
+              <w:t xml:space="preserve"> and click a button to proceed</w:t>
             </w:r>
           </w:p>
           <w:p>
@@ -1301,7 +1614,7 @@
               </w:numPr>
             </w:pPr>
             <w:r>
-              <w:t>The user choose which users he would like to import</w:t>
+              <w:t>The friends import window is closed.</w:t>
             </w:r>
           </w:p>
           <w:p>
@@ -1312,28 +1625,6 @@
               </w:numPr>
             </w:pPr>
             <w:r>
-              <w:t>The client process the request</w:t>
-            </w:r>
-          </w:p>
-          <w:p>
-            <w:pPr>
-              <w:numPr>
-                <w:ilvl w:val="0"/>
-                <w:numId w:val="5"/>
-              </w:numPr>
-            </w:pPr>
-            <w:r>
-              <w:t>The friends import window is closed.</w:t>
-            </w:r>
-          </w:p>
-          <w:p>
-            <w:pPr>
-              <w:numPr>
-                <w:ilvl w:val="0"/>
-                <w:numId w:val="5"/>
-              </w:numPr>
-            </w:pPr>
-            <w:r>
               <w:t>The user sees the friends Screen with the newly imported friends.</w:t>
             </w:r>
           </w:p>
@@ -1368,6 +1659,9 @@
           </w:tcPr>
           <w:p>
             <w:r>
+              <w:rPr>
+                <w:highlight w:val="yellow"/>
+              </w:rPr>
               <w:t>TBD</w:t>
             </w:r>
           </w:p>
@@ -1421,6 +1715,7 @@
                 <w:b/>
                 <w:bCs/>
               </w:rPr>
+              <w:lastRenderedPageBreak/>
               <w:t>Other Design Comments</w:t>
             </w:r>
           </w:p>
@@ -1590,11 +1885,7 @@
               </w:numPr>
             </w:pPr>
             <w:r>
-              <w:t xml:space="preserve">The user is logged in to the system and the client is at the foreground </w:t>
-            </w:r>
-            <w:r>
-              <w:lastRenderedPageBreak/>
-              <w:t xml:space="preserve">of his screen. </w:t>
+              <w:t xml:space="preserve">The user is logged in to the system and the client is at the foreground of his screen. </w:t>
             </w:r>
           </w:p>
           <w:p>
@@ -1710,7 +2001,6 @@
                 <w:b/>
                 <w:bCs/>
               </w:rPr>
-              <w:lastRenderedPageBreak/>
               <w:t xml:space="preserve">UI </w:t>
             </w:r>
           </w:p>
@@ -1722,6 +2012,9 @@
           </w:tcPr>
           <w:p>
             <w:r>
+              <w:rPr>
+                <w:highlight w:val="yellow"/>
+              </w:rPr>
               <w:t>TBD</w:t>
             </w:r>
           </w:p>
@@ -1825,6 +2118,7 @@
                 <w:b/>
                 <w:bCs/>
               </w:rPr>
+              <w:lastRenderedPageBreak/>
               <w:t>SRS-4</w:t>
             </w:r>
           </w:p>
@@ -1971,7 +2265,6 @@
               </w:numPr>
             </w:pPr>
             <w:r>
-              <w:lastRenderedPageBreak/>
               <w:t>The client Ask the user to fill the opening phrase.</w:t>
             </w:r>
           </w:p>
@@ -2017,7 +2310,6 @@
                 <w:b/>
                 <w:bCs/>
               </w:rPr>
-              <w:lastRenderedPageBreak/>
               <w:t xml:space="preserve">UI </w:t>
             </w:r>
           </w:p>
@@ -2029,6 +2321,9 @@
           </w:tcPr>
           <w:p>
             <w:r>
+              <w:rPr>
+                <w:highlight w:val="yellow"/>
+              </w:rPr>
               <w:t>TBD</w:t>
             </w:r>
           </w:p>
@@ -2261,6 +2556,7 @@
               </w:numPr>
             </w:pPr>
             <w:r>
+              <w:lastRenderedPageBreak/>
               <w:t>The user opens the notification dialog.</w:t>
             </w:r>
           </w:p>
@@ -2327,19 +2623,7 @@
               </w:numPr>
             </w:pPr>
             <w:r>
-              <w:t xml:space="preserve">If the turn is the last in the game, All Participant </w:t>
-            </w:r>
-            <w:proofErr w:type="gramStart"/>
-            <w:r>
-              <w:t>get</w:t>
-            </w:r>
-            <w:proofErr w:type="gramEnd"/>
-            <w:r>
-              <w:t xml:space="preserve"> a notification that </w:t>
-            </w:r>
-            <w:r>
-              <w:lastRenderedPageBreak/>
-              <w:t>the game was ended.</w:t>
+              <w:t>If the turn is the last in the game, All Participant get a notification that the game was ended.</w:t>
             </w:r>
           </w:p>
           <w:p>
@@ -2385,6 +2669,9 @@
           </w:tcPr>
           <w:p>
             <w:r>
+              <w:rPr>
+                <w:highlight w:val="yellow"/>
+              </w:rPr>
               <w:t>TBD</w:t>
             </w:r>
           </w:p>
@@ -2634,7 +2921,11 @@
               </w:numPr>
             </w:pPr>
             <w:r>
-              <w:t>The client show to user a list of games he was participating in. The list is ordered in chronological ordering, Most Recent story first.</w:t>
+              <w:t xml:space="preserve">The client show to user a list of games he was participating in. The list </w:t>
+            </w:r>
+            <w:r>
+              <w:lastRenderedPageBreak/>
+              <w:t>is ordered in chronological ordering, Most Recent story first.</w:t>
             </w:r>
           </w:p>
           <w:p>
@@ -2679,6 +2970,7 @@
                 <w:b/>
                 <w:bCs/>
               </w:rPr>
+              <w:lastRenderedPageBreak/>
               <w:t xml:space="preserve">UI </w:t>
             </w:r>
           </w:p>
@@ -2690,6 +2982,9 @@
           </w:tcPr>
           <w:p>
             <w:r>
+              <w:rPr>
+                <w:highlight w:val="yellow"/>
+              </w:rPr>
               <w:t>TBD</w:t>
             </w:r>
           </w:p>
@@ -2743,15 +3038,7 @@
                 <w:b/>
                 <w:bCs/>
               </w:rPr>
-              <w:t xml:space="preserve">Other Design </w:t>
-            </w:r>
-            <w:r>
-              <w:rPr>
-                <w:b/>
-                <w:bCs/>
-              </w:rPr>
-              <w:lastRenderedPageBreak/>
-              <w:t>Comments</w:t>
+              <w:t>Other Design Comments</w:t>
             </w:r>
           </w:p>
         </w:tc>
@@ -3268,6 +3555,119 @@
     </w:lvl>
   </w:abstractNum>
   <w:abstractNum w:abstractNumId="5">
+    <w:nsid w:val="54476C8D"/>
+    <w:multiLevelType w:val="hybridMultilevel"/>
+    <w:tmpl w:val="53B4A772"/>
+    <w:lvl w:ilvl="0" w:tplc="04090001">
+      <w:start w:val="1"/>
+      <w:numFmt w:val="bullet"/>
+      <w:lvlText w:val=""/>
+      <w:lvlJc w:val="left"/>
+      <w:pPr>
+        <w:ind w:left="720" w:hanging="360"/>
+      </w:pPr>
+      <w:rPr>
+        <w:rFonts w:ascii="Symbol" w:hAnsi="Symbol" w:hint="default"/>
+      </w:rPr>
+    </w:lvl>
+    <w:lvl w:ilvl="1" w:tplc="04090003">
+      <w:start w:val="1"/>
+      <w:numFmt w:val="bullet"/>
+      <w:lvlText w:val="o"/>
+      <w:lvlJc w:val="left"/>
+      <w:pPr>
+        <w:ind w:left="1440" w:hanging="360"/>
+      </w:pPr>
+      <w:rPr>
+        <w:rFonts w:ascii="Courier New" w:hAnsi="Courier New" w:cs="Courier New" w:hint="default"/>
+      </w:rPr>
+    </w:lvl>
+    <w:lvl w:ilvl="2" w:tplc="04090005">
+      <w:start w:val="1"/>
+      <w:numFmt w:val="bullet"/>
+      <w:lvlText w:val=""/>
+      <w:lvlJc w:val="left"/>
+      <w:pPr>
+        <w:ind w:left="2160" w:hanging="360"/>
+      </w:pPr>
+      <w:rPr>
+        <w:rFonts w:ascii="Wingdings" w:hAnsi="Wingdings" w:hint="default"/>
+      </w:rPr>
+    </w:lvl>
+    <w:lvl w:ilvl="3" w:tplc="04090001" w:tentative="1">
+      <w:start w:val="1"/>
+      <w:numFmt w:val="bullet"/>
+      <w:lvlText w:val=""/>
+      <w:lvlJc w:val="left"/>
+      <w:pPr>
+        <w:ind w:left="2880" w:hanging="360"/>
+      </w:pPr>
+      <w:rPr>
+        <w:rFonts w:ascii="Symbol" w:hAnsi="Symbol" w:hint="default"/>
+      </w:rPr>
+    </w:lvl>
+    <w:lvl w:ilvl="4" w:tplc="04090003" w:tentative="1">
+      <w:start w:val="1"/>
+      <w:numFmt w:val="bullet"/>
+      <w:lvlText w:val="o"/>
+      <w:lvlJc w:val="left"/>
+      <w:pPr>
+        <w:ind w:left="3600" w:hanging="360"/>
+      </w:pPr>
+      <w:rPr>
+        <w:rFonts w:ascii="Courier New" w:hAnsi="Courier New" w:cs="Courier New" w:hint="default"/>
+      </w:rPr>
+    </w:lvl>
+    <w:lvl w:ilvl="5" w:tplc="04090005" w:tentative="1">
+      <w:start w:val="1"/>
+      <w:numFmt w:val="bullet"/>
+      <w:lvlText w:val=""/>
+      <w:lvlJc w:val="left"/>
+      <w:pPr>
+        <w:ind w:left="4320" w:hanging="360"/>
+      </w:pPr>
+      <w:rPr>
+        <w:rFonts w:ascii="Wingdings" w:hAnsi="Wingdings" w:hint="default"/>
+      </w:rPr>
+    </w:lvl>
+    <w:lvl w:ilvl="6" w:tplc="04090001" w:tentative="1">
+      <w:start w:val="1"/>
+      <w:numFmt w:val="bullet"/>
+      <w:lvlText w:val=""/>
+      <w:lvlJc w:val="left"/>
+      <w:pPr>
+        <w:ind w:left="5040" w:hanging="360"/>
+      </w:pPr>
+      <w:rPr>
+        <w:rFonts w:ascii="Symbol" w:hAnsi="Symbol" w:hint="default"/>
+      </w:rPr>
+    </w:lvl>
+    <w:lvl w:ilvl="7" w:tplc="04090003" w:tentative="1">
+      <w:start w:val="1"/>
+      <w:numFmt w:val="bullet"/>
+      <w:lvlText w:val="o"/>
+      <w:lvlJc w:val="left"/>
+      <w:pPr>
+        <w:ind w:left="5760" w:hanging="360"/>
+      </w:pPr>
+      <w:rPr>
+        <w:rFonts w:ascii="Courier New" w:hAnsi="Courier New" w:cs="Courier New" w:hint="default"/>
+      </w:rPr>
+    </w:lvl>
+    <w:lvl w:ilvl="8" w:tplc="04090005" w:tentative="1">
+      <w:start w:val="1"/>
+      <w:numFmt w:val="bullet"/>
+      <w:lvlText w:val=""/>
+      <w:lvlJc w:val="left"/>
+      <w:pPr>
+        <w:ind w:left="6480" w:hanging="360"/>
+      </w:pPr>
+      <w:rPr>
+        <w:rFonts w:ascii="Wingdings" w:hAnsi="Wingdings" w:hint="default"/>
+      </w:rPr>
+    </w:lvl>
+  </w:abstractNum>
+  <w:abstractNum w:abstractNumId="6">
     <w:nsid w:val="5BE23332"/>
     <w:multiLevelType w:val="hybridMultilevel"/>
     <w:tmpl w:val="6098055C"/>
@@ -3380,7 +3780,7 @@
       </w:rPr>
     </w:lvl>
   </w:abstractNum>
-  <w:abstractNum w:abstractNumId="6">
+  <w:abstractNum w:abstractNumId="7">
     <w:nsid w:val="5FE76A5F"/>
     <w:multiLevelType w:val="hybridMultilevel"/>
     <w:tmpl w:val="9F144CF4"/>
@@ -3469,7 +3869,7 @@
       </w:pPr>
     </w:lvl>
   </w:abstractNum>
-  <w:abstractNum w:abstractNumId="7">
+  <w:abstractNum w:abstractNumId="8">
     <w:nsid w:val="6E905DA3"/>
     <w:multiLevelType w:val="hybridMultilevel"/>
     <w:tmpl w:val="CAFCB9EC"/>
@@ -3558,7 +3958,7 @@
       </w:pPr>
     </w:lvl>
   </w:abstractNum>
-  <w:abstractNum w:abstractNumId="8">
+  <w:abstractNum w:abstractNumId="9">
     <w:nsid w:val="7D767C91"/>
     <w:multiLevelType w:val="hybridMultilevel"/>
     <w:tmpl w:val="427AD59A"/>
@@ -3651,25 +4051,28 @@
     <w:abstractNumId w:val="0"/>
   </w:num>
   <w:num w:numId="3">
-    <w:abstractNumId w:val="5"/>
+    <w:abstractNumId w:val="6"/>
   </w:num>
   <w:num w:numId="4">
     <w:abstractNumId w:val="4"/>
   </w:num>
   <w:num w:numId="5">
-    <w:abstractNumId w:val="6"/>
+    <w:abstractNumId w:val="7"/>
   </w:num>
   <w:num w:numId="6">
     <w:abstractNumId w:val="2"/>
   </w:num>
   <w:num w:numId="7">
-    <w:abstractNumId w:val="7"/>
+    <w:abstractNumId w:val="8"/>
   </w:num>
   <w:num w:numId="8">
     <w:abstractNumId w:val="3"/>
   </w:num>
   <w:num w:numId="9">
-    <w:abstractNumId w:val="8"/>
+    <w:abstractNumId w:val="9"/>
+  </w:num>
+  <w:num w:numId="10">
+    <w:abstractNumId w:val="5"/>
   </w:num>
 </w:numbering>
 </file>
@@ -4007,6 +4410,17 @@
       <w:szCs w:val="28"/>
     </w:rPr>
   </w:style>
+  <w:style w:type="paragraph" w:styleId="ListParagraph">
+    <w:name w:val="List Paragraph"/>
+    <w:basedOn w:val="Normal"/>
+    <w:uiPriority w:val="34"/>
+    <w:qFormat/>
+    <w:rsid w:val="003C0D7F"/>
+    <w:pPr>
+      <w:ind w:left="720"/>
+      <w:contextualSpacing/>
+    </w:pPr>
+  </w:style>
 </w:styles>
 </file>
 
@@ -4343,6 +4757,17 @@
       <w:szCs w:val="28"/>
     </w:rPr>
   </w:style>
+  <w:style w:type="paragraph" w:styleId="ListParagraph">
+    <w:name w:val="List Paragraph"/>
+    <w:basedOn w:val="Normal"/>
+    <w:uiPriority w:val="34"/>
+    <w:qFormat/>
+    <w:rsid w:val="003C0D7F"/>
+    <w:pPr>
+      <w:ind w:left="720"/>
+      <w:contextualSpacing/>
+    </w:pPr>
+  </w:style>
 </w:styles>
 </file>
 

</xml_diff>